<commit_message>
introduce image for tree colors
</commit_message>
<xml_diff>
--- a/prep/ChristmasHomework.docx
+++ b/prep/ChristmasHomework.docx
@@ -29,112 +29,100 @@
         <w:pStyle w:val="Normal"/>
         <w:bidi w:val="0"/>
         <w:jc w:val="left"/>
-        <w:rPr>
-          <w:b/>
+        <w:rPr/>
+      </w:pPr>
+      <w:r>
+        <w:rPr>
           <w:b/>
           <w:bCs/>
           <w:sz w:val="26"/>
           <w:szCs w:val="26"/>
         </w:rPr>
-      </w:pPr>
-      <w:r>
-        <w:rPr>
+        <w:t>H</w:t>
+      </w:r>
+      <w:r>
+        <w:rPr>
+          <w:b/>
+          <w:bCs/>
+          <w:sz w:val="28"/>
+          <w:szCs w:val="28"/>
+        </w:rPr>
+        <w:t>omework</w:t>
+      </w:r>
+    </w:p>
+    <w:p>
+      <w:pPr>
+        <w:pStyle w:val="Normal"/>
+        <w:bidi w:val="0"/>
+        <w:jc w:val="left"/>
+        <w:rPr>
+          <w:b/>
           <w:b/>
           <w:bCs/>
           <w:sz w:val="26"/>
           <w:szCs w:val="26"/>
         </w:rPr>
-        <w:t>H</w:t>
-      </w:r>
-      <w:r>
-        <w:rPr>
-          <w:b/>
-          <w:bCs/>
-          <w:sz w:val="28"/>
-          <w:szCs w:val="28"/>
-        </w:rPr>
-        <w:t>omework</w:t>
-      </w:r>
-    </w:p>
-    <w:p>
-      <w:pPr>
-        <w:pStyle w:val="Normal"/>
-        <w:bidi w:val="0"/>
-        <w:jc w:val="left"/>
-        <w:rPr>
-          <w:b/>
+      </w:pPr>
+      <w:r>
+        <w:rPr>
           <w:b/>
           <w:bCs/>
           <w:sz w:val="26"/>
           <w:szCs w:val="26"/>
         </w:rPr>
-      </w:pPr>
-      <w:r>
-        <w:rPr>
+      </w:r>
+    </w:p>
+    <w:p>
+      <w:pPr>
+        <w:pStyle w:val="Normal"/>
+        <w:bidi w:val="0"/>
+        <w:jc w:val="left"/>
+        <w:rPr>
+          <w:b/>
           <w:b/>
           <w:bCs/>
           <w:sz w:val="26"/>
           <w:szCs w:val="26"/>
         </w:rPr>
-      </w:r>
-    </w:p>
-    <w:p>
-      <w:pPr>
-        <w:pStyle w:val="Normal"/>
-        <w:bidi w:val="0"/>
-        <w:jc w:val="left"/>
-        <w:rPr>
-          <w:b/>
+      </w:pPr>
+      <w:r>
+        <w:rPr>
           <w:b/>
           <w:bCs/>
           <w:sz w:val="26"/>
           <w:szCs w:val="26"/>
         </w:rPr>
-      </w:pPr>
-      <w:r>
-        <w:rPr>
+        <w:t>Github</w:t>
+      </w:r>
+    </w:p>
+    <w:p>
+      <w:pPr>
+        <w:pStyle w:val="Normal"/>
+        <w:bidi w:val="0"/>
+        <w:jc w:val="left"/>
+        <w:rPr>
+          <w:b/>
           <w:b/>
           <w:bCs/>
           <w:sz w:val="26"/>
           <w:szCs w:val="26"/>
         </w:rPr>
-        <w:t>Github</w:t>
-      </w:r>
-    </w:p>
-    <w:p>
-      <w:pPr>
-        <w:pStyle w:val="Normal"/>
-        <w:bidi w:val="0"/>
-        <w:jc w:val="left"/>
-        <w:rPr>
-          <w:b/>
+      </w:pPr>
+      <w:r>
+        <w:rPr>
           <w:b/>
           <w:bCs/>
           <w:sz w:val="26"/>
           <w:szCs w:val="26"/>
         </w:rPr>
-      </w:pPr>
-      <w:r>
-        <w:rPr>
-          <w:b/>
-          <w:bCs/>
-          <w:sz w:val="26"/>
-          <w:szCs w:val="26"/>
-        </w:rPr>
-      </w:r>
-    </w:p>
-    <w:p>
-      <w:pPr>
-        <w:pStyle w:val="Normal"/>
-        <w:bidi w:val="0"/>
-        <w:jc w:val="left"/>
-        <w:rPr>
-          <w:b w:val="false"/>
-          <w:b w:val="false"/>
-          <w:bCs w:val="false"/>
-          <w:sz w:val="24"/>
-          <w:szCs w:val="24"/>
-        </w:rPr>
+      </w:r>
+    </w:p>
+    <w:p>
+      <w:pPr>
+        <w:pStyle w:val="Normal"/>
+        <w:bidi w:val="0"/>
+        <w:jc w:val="left"/>
+        <w:rPr/>
       </w:pPr>
       <w:r>
         <w:rPr>
@@ -786,6 +774,292 @@
       </w:pPr>
       <w:r>
         <w:rPr/>
+      </w:r>
+    </w:p>
+    <w:p>
+      <w:pPr>
+        <w:pStyle w:val="Normal"/>
+        <w:bidi w:val="0"/>
+        <w:jc w:val="left"/>
+        <w:rPr/>
+      </w:pPr>
+      <w:r>
+        <w:rPr/>
+      </w:r>
+    </w:p>
+    <w:p>
+      <w:pPr>
+        <w:pStyle w:val="Normal"/>
+        <w:bidi w:val="0"/>
+        <w:jc w:val="left"/>
+        <w:rPr/>
+      </w:pPr>
+      <w:r>
+        <w:rPr/>
+      </w:r>
+    </w:p>
+    <w:p>
+      <w:pPr>
+        <w:pStyle w:val="Normal"/>
+        <w:bidi w:val="0"/>
+        <w:jc w:val="left"/>
+        <w:rPr/>
+      </w:pPr>
+      <w:r>
+        <w:rPr/>
+      </w:r>
+    </w:p>
+    <w:p>
+      <w:pPr>
+        <w:pStyle w:val="Normal"/>
+        <w:bidi w:val="0"/>
+        <w:jc w:val="left"/>
+        <w:rPr/>
+      </w:pPr>
+      <w:r>
+        <w:rPr/>
+      </w:r>
+    </w:p>
+    <w:p>
+      <w:pPr>
+        <w:pStyle w:val="Normal"/>
+        <w:bidi w:val="0"/>
+        <w:jc w:val="left"/>
+        <w:rPr/>
+      </w:pPr>
+      <w:r>
+        <w:rPr/>
+      </w:r>
+    </w:p>
+    <w:p>
+      <w:pPr>
+        <w:pStyle w:val="Normal"/>
+        <w:bidi w:val="0"/>
+        <w:jc w:val="left"/>
+        <w:rPr/>
+      </w:pPr>
+      <w:r>
+        <w:rPr/>
+      </w:r>
+    </w:p>
+    <w:p>
+      <w:pPr>
+        <w:pStyle w:val="Normal"/>
+        <w:bidi w:val="0"/>
+        <w:jc w:val="left"/>
+        <w:rPr/>
+      </w:pPr>
+      <w:r>
+        <w:rPr/>
+      </w:r>
+    </w:p>
+    <w:p>
+      <w:pPr>
+        <w:pStyle w:val="Normal"/>
+        <w:bidi w:val="0"/>
+        <w:jc w:val="left"/>
+        <w:rPr/>
+      </w:pPr>
+      <w:r>
+        <w:rPr/>
+      </w:r>
+    </w:p>
+    <w:p>
+      <w:pPr>
+        <w:pStyle w:val="Normal"/>
+        <w:bidi w:val="0"/>
+        <w:jc w:val="left"/>
+        <w:rPr/>
+      </w:pPr>
+      <w:r>
+        <w:rPr/>
+      </w:r>
+    </w:p>
+    <w:p>
+      <w:pPr>
+        <w:pStyle w:val="Normal"/>
+        <w:bidi w:val="0"/>
+        <w:jc w:val="left"/>
+        <w:rPr/>
+      </w:pPr>
+      <w:r>
+        <w:rPr/>
+      </w:r>
+    </w:p>
+    <w:p>
+      <w:pPr>
+        <w:pStyle w:val="Normal"/>
+        <w:bidi w:val="0"/>
+        <w:jc w:val="left"/>
+        <w:rPr/>
+      </w:pPr>
+      <w:r>
+        <w:rPr/>
+      </w:r>
+    </w:p>
+    <w:p>
+      <w:pPr>
+        <w:pStyle w:val="Normal"/>
+        <w:bidi w:val="0"/>
+        <w:jc w:val="left"/>
+        <w:rPr/>
+      </w:pPr>
+      <w:r>
+        <w:rPr/>
+      </w:r>
+    </w:p>
+    <w:p>
+      <w:pPr>
+        <w:pStyle w:val="Normal"/>
+        <w:bidi w:val="0"/>
+        <w:jc w:val="left"/>
+        <w:rPr/>
+      </w:pPr>
+      <w:r>
+        <w:rPr/>
+      </w:r>
+    </w:p>
+    <w:p>
+      <w:pPr>
+        <w:pStyle w:val="Normal"/>
+        <w:bidi w:val="0"/>
+        <w:jc w:val="left"/>
+        <w:rPr/>
+      </w:pPr>
+      <w:r>
+        <w:rPr/>
+      </w:r>
+    </w:p>
+    <w:p>
+      <w:pPr>
+        <w:pStyle w:val="Normal"/>
+        <w:bidi w:val="0"/>
+        <w:jc w:val="left"/>
+        <w:rPr/>
+      </w:pPr>
+      <w:r>
+        <w:rPr/>
+      </w:r>
+    </w:p>
+    <w:p>
+      <w:pPr>
+        <w:pStyle w:val="Normal"/>
+        <w:bidi w:val="0"/>
+        <w:jc w:val="left"/>
+        <w:rPr/>
+      </w:pPr>
+      <w:r>
+        <w:rPr/>
+      </w:r>
+    </w:p>
+    <w:p>
+      <w:pPr>
+        <w:pStyle w:val="Normal"/>
+        <w:bidi w:val="0"/>
+        <w:jc w:val="left"/>
+        <w:rPr/>
+      </w:pPr>
+      <w:r>
+        <w:rPr/>
+      </w:r>
+    </w:p>
+    <w:p>
+      <w:pPr>
+        <w:pStyle w:val="Normal"/>
+        <w:bidi w:val="0"/>
+        <w:jc w:val="left"/>
+        <w:rPr/>
+      </w:pPr>
+      <w:r>
+        <w:rPr/>
+      </w:r>
+    </w:p>
+    <w:p>
+      <w:pPr>
+        <w:pStyle w:val="Normal"/>
+        <w:bidi w:val="0"/>
+        <w:jc w:val="left"/>
+        <w:rPr/>
+      </w:pPr>
+      <w:r>
+        <w:rPr/>
+      </w:r>
+    </w:p>
+    <w:p>
+      <w:pPr>
+        <w:pStyle w:val="Normal"/>
+        <w:bidi w:val="0"/>
+        <w:jc w:val="left"/>
+        <w:rPr/>
+      </w:pPr>
+      <w:r>
+        <w:rPr/>
+      </w:r>
+    </w:p>
+    <w:p>
+      <w:pPr>
+        <w:pStyle w:val="Normal"/>
+        <w:bidi w:val="0"/>
+        <w:jc w:val="left"/>
+        <w:rPr/>
+      </w:pPr>
+      <w:r>
+        <w:rPr/>
+      </w:r>
+    </w:p>
+    <w:p>
+      <w:pPr>
+        <w:pStyle w:val="Normal"/>
+        <w:bidi w:val="0"/>
+        <w:jc w:val="left"/>
+        <w:rPr/>
+      </w:pPr>
+      <w:r>
+        <w:rPr/>
+      </w:r>
+    </w:p>
+    <w:p>
+      <w:pPr>
+        <w:pStyle w:val="Normal"/>
+        <w:bidi w:val="0"/>
+        <w:jc w:val="left"/>
+        <w:rPr/>
+      </w:pPr>
+      <w:r>
+        <w:rPr/>
+      </w:r>
+    </w:p>
+    <w:p>
+      <w:pPr>
+        <w:pStyle w:val="Normal"/>
+        <w:bidi w:val="0"/>
+        <w:jc w:val="left"/>
+        <w:rPr/>
+      </w:pPr>
+      <w:r>
+        <w:rPr/>
+      </w:r>
+    </w:p>
+    <w:p>
+      <w:pPr>
+        <w:pStyle w:val="Normal"/>
+        <w:bidi w:val="0"/>
+        <w:jc w:val="left"/>
+        <w:rPr/>
+      </w:pPr>
+      <w:r>
+        <w:rPr/>
+      </w:r>
+    </w:p>
+    <w:p>
+      <w:pPr>
+        <w:pStyle w:val="Normal"/>
+        <w:bidi w:val="0"/>
+        <w:jc w:val="left"/>
+        <w:rPr/>
+      </w:pPr>
+      <w:r>
+        <w:rPr/>
         <w:t xml:space="preserve">tutorial vídeo: </w:t>
       </w:r>
       <w:hyperlink r:id="rId10">
@@ -1102,38 +1376,30 @@
       </w:pPr>
       <w:r>
         <w:rPr/>
-        <w:t xml:space="preserve">ii. </w:t>
-      </w:r>
-      <w:r>
-        <w:rPr/>
-        <w:t>Find Class URL</w:t>
-      </w:r>
-    </w:p>
-    <w:p>
-      <w:pPr>
-        <w:pStyle w:val="Normal"/>
-        <w:bidi w:val="0"/>
-        <w:jc w:val="left"/>
-        <w:rPr/>
-      </w:pPr>
-      <w:r>
-        <w:rPr/>
-      </w:r>
-    </w:p>
-    <w:p>
-      <w:pPr>
-        <w:pStyle w:val="Normal"/>
-        <w:bidi w:val="0"/>
-        <w:jc w:val="left"/>
-        <w:rPr/>
-      </w:pPr>
-      <w:r>
-        <w:rPr/>
-        <w:t xml:space="preserve">- </w:t>
-      </w:r>
-      <w:r>
-        <w:rPr/>
-        <w:t xml:space="preserve">url class 1.1 - </w:t>
+        <w:t>ii. Find Class URL</w:t>
+      </w:r>
+    </w:p>
+    <w:p>
+      <w:pPr>
+        <w:pStyle w:val="Normal"/>
+        <w:bidi w:val="0"/>
+        <w:jc w:val="left"/>
+        <w:rPr/>
+      </w:pPr>
+      <w:r>
+        <w:rPr/>
+      </w:r>
+    </w:p>
+    <w:p>
+      <w:pPr>
+        <w:pStyle w:val="Normal"/>
+        <w:bidi w:val="0"/>
+        <w:jc w:val="left"/>
+        <w:rPr/>
+      </w:pPr>
+      <w:r>
+        <w:rPr/>
+        <w:t xml:space="preserve">- url class 1.1 - </w:t>
       </w:r>
       <w:r>
         <w:rPr>
@@ -1750,21 +2016,10 @@
         <w:pStyle w:val="Normal"/>
         <w:bidi w:val="0"/>
         <w:jc w:val="left"/>
-        <w:rPr>
-          <w:b w:val="false"/>
-          <w:b w:val="false"/>
-          <w:bCs w:val="false"/>
-          <w:sz w:val="24"/>
-          <w:szCs w:val="24"/>
-        </w:rPr>
-      </w:pPr>
-      <w:r>
-        <w:rPr>
-          <w:b w:val="false"/>
-          <w:bCs w:val="false"/>
-          <w:sz w:val="24"/>
-          <w:szCs w:val="24"/>
-        </w:rPr>
+        <w:rPr/>
+      </w:pPr>
+      <w:r>
+        <w:rPr/>
       </w:r>
     </w:p>
     <w:sectPr>
@@ -1794,7 +2049,6 @@
     </w:rPrDefault>
     <w:pPrDefault>
       <w:pPr>
-        <w:widowControl/>
         <w:suppressAutoHyphens w:val="true"/>
       </w:pPr>
     </w:pPrDefault>
@@ -1804,10 +2058,13 @@
     <w:qFormat/>
     <w:pPr>
       <w:widowControl/>
+      <w:suppressAutoHyphens w:val="true"/>
       <w:kinsoku w:val="true"/>
-      <w:overflowPunct w:val="true"/>
+      <w:overflowPunct w:val="false"/>
       <w:autoSpaceDE w:val="true"/>
       <w:bidi w:val="0"/>
+      <w:spacing w:before="0" w:after="0"/>
+      <w:jc w:val="left"/>
     </w:pPr>
     <w:rPr>
       <w:rFonts w:ascii="Liberation Serif" w:hAnsi="Liberation Serif" w:eastAsia="Noto Serif CJK SC" w:cs="Lohit Devanagari"/>

</xml_diff>